<commit_message>
First draft of the big descriptive table for Michael
</commit_message>
<xml_diff>
--- a/quarterly_reports/Link2Care Quarterly Agenda 2020 Q4.docx
+++ b/quarterly_reports/Link2Care Quarterly Agenda 2020 Q4.docx
@@ -1505,6 +1505,7 @@
         </w:rPr>
         <w:t xml:space="preserve"> </w:t>
       </w:r>
+      <w:commentRangeStart w:id="2"/>
       <w:r>
         <w:rPr>
           <w:rFonts w:ascii="Times New Roman" w:eastAsia="Times New Roman" w:hAnsi="Times New Roman" w:cs="Times New Roman"/>
@@ -1519,7 +1520,24 @@
           <w:b/>
           <w:color w:val="000000" w:themeColor="text1"/>
         </w:rPr>
-        <w:t xml:space="preserve"> as of </w:t>
+        <w:t xml:space="preserve"> </w:t>
+      </w:r>
+      <w:commentRangeEnd w:id="2"/>
+      <w:r>
+        <w:rPr>
+          <w:rStyle w:val="CommentReference"/>
+          <w:rFonts w:ascii="Cambria" w:eastAsia="Cambria" w:hAnsi="Cambria" w:cs="Cambria"/>
+          <w:color w:val="auto"/>
+        </w:rPr>
+        <w:commentReference w:id="2"/>
+      </w:r>
+      <w:r>
+        <w:rPr>
+          <w:rFonts w:ascii="Times New Roman" w:eastAsia="Times New Roman" w:hAnsi="Times New Roman" w:cs="Times New Roman"/>
+          <w:b/>
+          <w:color w:val="000000" w:themeColor="text1"/>
+        </w:rPr>
+        <w:t xml:space="preserve">as of </w:t>
       </w:r>
       <w:r>
         <w:rPr>
@@ -1558,11 +1576,11 @@
       <w:pPr>
         <w:pStyle w:val="Heading1"/>
       </w:pPr>
-      <w:bookmarkStart w:id="2" w:name="_Toc42615786"/>
+      <w:bookmarkStart w:id="3" w:name="_Toc42615786"/>
       <w:r>
         <w:t>Study Participants</w:t>
       </w:r>
-      <w:bookmarkEnd w:id="2"/>
+      <w:bookmarkEnd w:id="3"/>
       <w:r>
         <w:t xml:space="preserve"> </w:t>
       </w:r>
@@ -1611,7 +1629,7 @@
                 <w:sz w:val="22"/>
               </w:rPr>
             </w:pPr>
-            <w:commentRangeStart w:id="3"/>
+            <w:commentRangeStart w:id="4"/>
             <w:r>
               <w:rPr>
                 <w:rFonts w:ascii="Times New Roman" w:hAnsi="Times New Roman" w:cs="Times New Roman"/>
@@ -1622,14 +1640,14 @@
               </w:rPr>
               <w:t xml:space="preserve">Table </w:t>
             </w:r>
-            <w:commentRangeEnd w:id="3"/>
+            <w:commentRangeEnd w:id="4"/>
             <w:r>
               <w:rPr>
                 <w:rStyle w:val="CommentReference"/>
                 <w:rFonts w:ascii="Cambria" w:eastAsia="Cambria" w:hAnsi="Cambria" w:cs="Cambria"/>
                 <w:color w:val="auto"/>
               </w:rPr>
-              <w:commentReference w:id="3"/>
+              <w:commentReference w:id="4"/>
             </w:r>
             <w:r>
               <w:rPr>
@@ -2944,7 +2962,7 @@
                 <w:sz w:val="22"/>
               </w:rPr>
             </w:pPr>
-            <w:commentRangeStart w:id="4"/>
+            <w:commentRangeStart w:id="5"/>
             <w:r>
               <w:rPr>
                 <w:rFonts w:ascii="Times New Roman" w:hAnsi="Times New Roman" w:cs="Times New Roman"/>
@@ -2955,14 +2973,14 @@
               </w:rPr>
               <w:t xml:space="preserve">Table </w:t>
             </w:r>
-            <w:commentRangeEnd w:id="4"/>
+            <w:commentRangeEnd w:id="5"/>
             <w:r>
               <w:rPr>
                 <w:rStyle w:val="CommentReference"/>
                 <w:rFonts w:ascii="Cambria" w:eastAsia="Cambria" w:hAnsi="Cambria" w:cs="Cambria"/>
                 <w:color w:val="auto"/>
               </w:rPr>
-              <w:commentReference w:id="4"/>
+              <w:commentReference w:id="5"/>
             </w:r>
             <w:r>
               <w:rPr>
@@ -3349,7 +3367,7 @@
                 <w:sz w:val="22"/>
               </w:rPr>
             </w:pPr>
-            <w:commentRangeStart w:id="5"/>
+            <w:commentRangeStart w:id="6"/>
             <w:r>
               <w:rPr>
                 <w:rFonts w:ascii="Times New Roman" w:eastAsia="Arial" w:hAnsi="Times New Roman" w:cs="Times New Roman"/>
@@ -3358,14 +3376,14 @@
               </w:rPr>
               <w:t>Incorrect IFC Reading</w:t>
             </w:r>
-            <w:commentRangeEnd w:id="5"/>
+            <w:commentRangeEnd w:id="6"/>
             <w:r>
               <w:rPr>
                 <w:rStyle w:val="CommentReference"/>
                 <w:rFonts w:ascii="Cambria" w:eastAsia="Cambria" w:hAnsi="Cambria" w:cs="Cambria"/>
                 <w:color w:val="auto"/>
               </w:rPr>
-              <w:commentReference w:id="5"/>
+              <w:commentReference w:id="6"/>
             </w:r>
           </w:p>
         </w:tc>
@@ -3569,7 +3587,7 @@
       <w:pPr>
         <w:pStyle w:val="Heading1"/>
       </w:pPr>
-      <w:bookmarkStart w:id="6" w:name="_Toc42615787"/>
+      <w:bookmarkStart w:id="7" w:name="_Toc42615787"/>
       <w:r>
         <w:t xml:space="preserve">Phone and </w:t>
       </w:r>
@@ -3587,7 +3605,7 @@
       <w:r>
         <w:t xml:space="preserve"> Breakdown</w:t>
       </w:r>
-      <w:bookmarkEnd w:id="6"/>
+      <w:bookmarkEnd w:id="7"/>
     </w:p>
     <w:p/>
     <w:p/>
@@ -3630,7 +3648,7 @@
                 <w:sz w:val="22"/>
               </w:rPr>
             </w:pPr>
-            <w:commentRangeStart w:id="7"/>
+            <w:commentRangeStart w:id="8"/>
             <w:r>
               <w:rPr>
                 <w:rFonts w:ascii="Times New Roman" w:eastAsia="Times New Roman" w:hAnsi="Times New Roman" w:cs="Times New Roman"/>
@@ -3640,13 +3658,13 @@
               </w:rPr>
               <w:t xml:space="preserve">Table </w:t>
             </w:r>
-            <w:commentRangeEnd w:id="7"/>
+            <w:commentRangeEnd w:id="8"/>
             <w:r>
               <w:rPr>
                 <w:rStyle w:val="CommentReference"/>
                 <w:color w:val="auto"/>
               </w:rPr>
-              <w:commentReference w:id="7"/>
+              <w:commentReference w:id="8"/>
             </w:r>
             <w:r>
               <w:rPr>
@@ -4110,7 +4128,7 @@
                 <w:sz w:val="22"/>
               </w:rPr>
             </w:pPr>
-            <w:commentRangeStart w:id="8"/>
+            <w:commentRangeStart w:id="9"/>
             <w:r>
               <w:rPr>
                 <w:rFonts w:ascii="Times New Roman" w:eastAsia="Times New Roman" w:hAnsi="Times New Roman" w:cs="Times New Roman"/>
@@ -4120,13 +4138,13 @@
               </w:rPr>
               <w:t xml:space="preserve">Table </w:t>
             </w:r>
-            <w:commentRangeEnd w:id="8"/>
+            <w:commentRangeEnd w:id="9"/>
             <w:r>
               <w:rPr>
                 <w:rStyle w:val="CommentReference"/>
                 <w:color w:val="auto"/>
               </w:rPr>
-              <w:commentReference w:id="8"/>
+              <w:commentReference w:id="9"/>
             </w:r>
             <w:r>
               <w:rPr>
@@ -4856,12 +4874,12 @@
       <w:pPr>
         <w:pStyle w:val="Heading1"/>
       </w:pPr>
-      <w:bookmarkStart w:id="9" w:name="_Toc42615788"/>
+      <w:bookmarkStart w:id="10" w:name="_Toc42615788"/>
       <w:r>
         <w:lastRenderedPageBreak/>
         <w:t>Phone Terminations</w:t>
       </w:r>
-      <w:bookmarkEnd w:id="9"/>
+      <w:bookmarkEnd w:id="10"/>
     </w:p>
     <w:p/>
     <w:p>
@@ -5001,7 +5019,7 @@
                 <w:sz w:val="22"/>
               </w:rPr>
             </w:pPr>
-            <w:commentRangeStart w:id="10"/>
+            <w:commentRangeStart w:id="11"/>
             <w:r>
               <w:rPr>
                 <w:rFonts w:ascii="Times New Roman" w:eastAsia="Times New Roman" w:hAnsi="Times New Roman" w:cs="Times New Roman"/>
@@ -5012,14 +5030,14 @@
               </w:rPr>
               <w:t xml:space="preserve">Table </w:t>
             </w:r>
-            <w:commentRangeEnd w:id="10"/>
+            <w:commentRangeEnd w:id="11"/>
             <w:r>
               <w:rPr>
                 <w:rStyle w:val="CommentReference"/>
                 <w:rFonts w:ascii="Cambria" w:eastAsia="Cambria" w:hAnsi="Cambria" w:cs="Cambria"/>
                 <w:color w:val="auto"/>
               </w:rPr>
-              <w:commentReference w:id="10"/>
+              <w:commentReference w:id="11"/>
             </w:r>
             <w:r>
               <w:rPr>
@@ -5316,7 +5334,7 @@
                 <w:sz w:val="22"/>
               </w:rPr>
             </w:pPr>
-            <w:bookmarkStart w:id="11" w:name="OLE_LINK1"/>
+            <w:bookmarkStart w:id="12" w:name="OLE_LINK1"/>
             <w:r>
               <w:rPr>
                 <w:rFonts w:ascii="Times New Roman" w:eastAsia="Times New Roman" w:hAnsi="Times New Roman" w:cs="Times New Roman"/>
@@ -5454,7 +5472,7 @@
                 <w:sz w:val="22"/>
               </w:rPr>
             </w:pPr>
-            <w:bookmarkStart w:id="12" w:name="OLE_LINK2"/>
+            <w:bookmarkStart w:id="13" w:name="OLE_LINK2"/>
             <w:r>
               <w:rPr>
                 <w:rFonts w:ascii="Times New Roman" w:eastAsia="Arial" w:hAnsi="Times New Roman" w:cs="Times New Roman"/>
@@ -6304,8 +6322,8 @@
           </w:p>
         </w:tc>
       </w:tr>
-      <w:bookmarkEnd w:id="11"/>
       <w:bookmarkEnd w:id="12"/>
+      <w:bookmarkEnd w:id="13"/>
       <w:tr>
         <w:trPr>
           <w:trHeight w:val="305"/>
@@ -6488,12 +6506,12 @@
       <w:pPr>
         <w:pStyle w:val="Heading1"/>
       </w:pPr>
-      <w:bookmarkStart w:id="13" w:name="_Toc42615789"/>
+      <w:bookmarkStart w:id="14" w:name="_Toc42615789"/>
       <w:r>
         <w:lastRenderedPageBreak/>
         <w:t>Visit Compliance</w:t>
       </w:r>
-      <w:bookmarkEnd w:id="13"/>
+      <w:bookmarkEnd w:id="14"/>
     </w:p>
     <w:p/>
     <w:tbl>
@@ -6532,6 +6550,7 @@
                 <w:sz w:val="22"/>
               </w:rPr>
             </w:pPr>
+            <w:commentRangeStart w:id="15"/>
             <w:r>
               <w:rPr>
                 <w:rFonts w:ascii="Times New Roman" w:hAnsi="Times New Roman" w:cs="Times New Roman"/>
@@ -6540,7 +6559,26 @@
                 <w:color w:val="auto"/>
                 <w:sz w:val="22"/>
               </w:rPr>
-              <w:t>Table 6.</w:t>
+              <w:t xml:space="preserve">Table </w:t>
+            </w:r>
+            <w:commentRangeEnd w:id="15"/>
+            <w:r>
+              <w:rPr>
+                <w:rStyle w:val="CommentReference"/>
+                <w:rFonts w:ascii="Cambria" w:eastAsia="Cambria" w:hAnsi="Cambria" w:cs="Cambria"/>
+                <w:color w:val="auto"/>
+              </w:rPr>
+              <w:commentReference w:id="15"/>
+            </w:r>
+            <w:r>
+              <w:rPr>
+                <w:rFonts w:ascii="Times New Roman" w:hAnsi="Times New Roman" w:cs="Times New Roman"/>
+                <w:b/>
+                <w:bCs/>
+                <w:color w:val="auto"/>
+                <w:sz w:val="22"/>
+              </w:rPr>
+              <w:t>6.</w:t>
             </w:r>
             <w:r>
               <w:rPr>
@@ -7045,7 +7083,7 @@
                 <w:sz w:val="22"/>
               </w:rPr>
             </w:pPr>
-            <w:commentRangeStart w:id="14"/>
+            <w:commentRangeStart w:id="16"/>
             <w:r>
               <w:rPr>
                 <w:rFonts w:ascii="Times New Roman" w:hAnsi="Times New Roman" w:cs="Times New Roman"/>
@@ -7056,14 +7094,14 @@
               </w:rPr>
               <w:t xml:space="preserve">Table </w:t>
             </w:r>
-            <w:commentRangeEnd w:id="14"/>
+            <w:commentRangeEnd w:id="16"/>
             <w:r>
               <w:rPr>
                 <w:rStyle w:val="CommentReference"/>
                 <w:rFonts w:ascii="Cambria" w:eastAsia="Cambria" w:hAnsi="Cambria" w:cs="Cambria"/>
                 <w:color w:val="auto"/>
               </w:rPr>
-              <w:commentReference w:id="14"/>
+              <w:commentReference w:id="16"/>
             </w:r>
             <w:r>
               <w:rPr>
@@ -7693,7 +7731,7 @@
           <w:bottom w:val="none" w:sz="0" w:space="0" w:color="auto"/>
         </w:pBdr>
       </w:pPr>
-      <w:bookmarkStart w:id="15" w:name="_Toc42615790"/>
+      <w:bookmarkStart w:id="17" w:name="_Toc42615790"/>
     </w:p>
     <w:p>
       <w:pPr>
@@ -7721,7 +7759,7 @@
       <w:r>
         <w:t>COVID -19</w:t>
       </w:r>
-      <w:bookmarkEnd w:id="15"/>
+      <w:bookmarkEnd w:id="17"/>
     </w:p>
     <w:p/>
     <w:p/>
@@ -7762,6 +7800,7 @@
                 <w:sz w:val="22"/>
               </w:rPr>
             </w:pPr>
+            <w:commentRangeStart w:id="18"/>
             <w:r>
               <w:rPr>
                 <w:rFonts w:ascii="Times New Roman" w:eastAsia="Times New Roman" w:hAnsi="Times New Roman"/>
@@ -7770,7 +7809,26 @@
                 <w:color w:val="auto"/>
                 <w:sz w:val="22"/>
               </w:rPr>
-              <w:t>Table 8</w:t>
+              <w:t xml:space="preserve">Table </w:t>
+            </w:r>
+            <w:commentRangeEnd w:id="18"/>
+            <w:r>
+              <w:rPr>
+                <w:rStyle w:val="CommentReference"/>
+                <w:rFonts w:ascii="Cambria" w:eastAsia="Cambria" w:hAnsi="Cambria" w:cs="Cambria"/>
+                <w:color w:val="auto"/>
+              </w:rPr>
+              <w:commentReference w:id="18"/>
+            </w:r>
+            <w:r>
+              <w:rPr>
+                <w:rFonts w:ascii="Times New Roman" w:eastAsia="Times New Roman" w:hAnsi="Times New Roman"/>
+                <w:b/>
+                <w:bCs/>
+                <w:color w:val="auto"/>
+                <w:sz w:val="22"/>
+              </w:rPr>
+              <w:t>8</w:t>
             </w:r>
             <w:r>
               <w:rPr>
@@ -8518,7 +8576,7 @@
       <w:pPr>
         <w:pStyle w:val="Heading1"/>
       </w:pPr>
-      <w:bookmarkStart w:id="16" w:name="_Toc42615791"/>
+      <w:bookmarkStart w:id="19" w:name="_Toc42615791"/>
       <w:r>
         <w:lastRenderedPageBreak/>
         <w:t xml:space="preserve">EMA </w:t>
@@ -8529,7 +8587,7 @@
       <w:r>
         <w:t>Completion Rates</w:t>
       </w:r>
-      <w:bookmarkEnd w:id="16"/>
+      <w:bookmarkEnd w:id="19"/>
     </w:p>
     <w:p>
       <w:pPr>
@@ -8577,7 +8635,7 @@
                 <w:sz w:val="22"/>
               </w:rPr>
             </w:pPr>
-            <w:commentRangeStart w:id="17"/>
+            <w:commentRangeStart w:id="20"/>
             <w:r>
               <w:rPr>
                 <w:rFonts w:ascii="Times New Roman" w:hAnsi="Times New Roman" w:cs="Times New Roman"/>
@@ -8588,14 +8646,14 @@
               </w:rPr>
               <w:t xml:space="preserve">Table </w:t>
             </w:r>
-            <w:commentRangeEnd w:id="17"/>
+            <w:commentRangeEnd w:id="20"/>
             <w:r>
               <w:rPr>
                 <w:rStyle w:val="CommentReference"/>
                 <w:rFonts w:ascii="Cambria" w:eastAsia="Cambria" w:hAnsi="Cambria" w:cs="Cambria"/>
                 <w:color w:val="auto"/>
               </w:rPr>
-              <w:commentReference w:id="17"/>
+              <w:commentReference w:id="20"/>
             </w:r>
             <w:r>
               <w:rPr>
@@ -11790,12 +11848,12 @@
       <w:pPr>
         <w:pStyle w:val="Heading1"/>
       </w:pPr>
-      <w:bookmarkStart w:id="18" w:name="_Toc42615792"/>
+      <w:bookmarkStart w:id="21" w:name="_Toc42615792"/>
       <w:r>
         <w:lastRenderedPageBreak/>
         <w:t>Arrests</w:t>
       </w:r>
-      <w:bookmarkEnd w:id="18"/>
+      <w:bookmarkEnd w:id="21"/>
     </w:p>
     <w:p/>
     <w:tbl>
@@ -11836,6 +11894,7 @@
                 <w:sz w:val="22"/>
               </w:rPr>
             </w:pPr>
+            <w:commentRangeStart w:id="22"/>
             <w:r>
               <w:rPr>
                 <w:rFonts w:ascii="Times New Roman" w:eastAsia="Times New Roman" w:hAnsi="Times New Roman" w:cs="Times New Roman"/>
@@ -11844,6 +11903,15 @@
                 <w:sz w:val="22"/>
               </w:rPr>
               <w:t xml:space="preserve">Table </w:t>
+            </w:r>
+            <w:commentRangeEnd w:id="22"/>
+            <w:r>
+              <w:rPr>
+                <w:rStyle w:val="CommentReference"/>
+                <w:rFonts w:ascii="Cambria" w:eastAsia="Cambria" w:hAnsi="Cambria" w:cs="Cambria"/>
+                <w:color w:val="auto"/>
+              </w:rPr>
+              <w:commentReference w:id="22"/>
             </w:r>
             <w:r>
               <w:rPr>
@@ -12501,12 +12569,12 @@
       <w:pPr>
         <w:pStyle w:val="Heading1"/>
       </w:pPr>
-      <w:bookmarkStart w:id="19" w:name="_Toc42615793"/>
+      <w:bookmarkStart w:id="23" w:name="_Toc42615793"/>
       <w:r>
         <w:lastRenderedPageBreak/>
         <w:t>Bridge Case Session Minutes</w:t>
       </w:r>
-      <w:bookmarkEnd w:id="19"/>
+      <w:bookmarkEnd w:id="23"/>
     </w:p>
     <w:p/>
     <w:tbl>
@@ -12552,6 +12620,7 @@
                 <w:sz w:val="22"/>
               </w:rPr>
             </w:pPr>
+            <w:commentRangeStart w:id="24"/>
             <w:r>
               <w:rPr>
                 <w:rFonts w:ascii="Times New Roman" w:eastAsia="Times New Roman" w:hAnsi="Times New Roman" w:cs="Times New Roman"/>
@@ -12559,7 +12628,24 @@
                 <w:color w:val="auto"/>
                 <w:sz w:val="22"/>
               </w:rPr>
-              <w:t xml:space="preserve">Table </w:t>
+              <w:t>Table</w:t>
+            </w:r>
+            <w:commentRangeEnd w:id="24"/>
+            <w:r>
+              <w:rPr>
+                <w:rStyle w:val="CommentReference"/>
+                <w:color w:val="auto"/>
+              </w:rPr>
+              <w:commentReference w:id="24"/>
+            </w:r>
+            <w:r>
+              <w:rPr>
+                <w:rFonts w:ascii="Times New Roman" w:eastAsia="Times New Roman" w:hAnsi="Times New Roman" w:cs="Times New Roman"/>
+                <w:b/>
+                <w:color w:val="auto"/>
+                <w:sz w:val="22"/>
+              </w:rPr>
+              <w:t xml:space="preserve"> </w:t>
             </w:r>
             <w:r>
               <w:rPr>
@@ -15558,7 +15644,7 @@
                 <w:szCs w:val="20"/>
               </w:rPr>
             </w:pPr>
-            <w:commentRangeStart w:id="20"/>
+            <w:commentRangeStart w:id="25"/>
             <w:r>
               <w:rPr>
                 <w:rFonts w:ascii="Times New Roman" w:eastAsia="Times New Roman" w:hAnsi="Times New Roman" w:cs="Times New Roman"/>
@@ -15570,14 +15656,14 @@
               </w:rPr>
               <w:t xml:space="preserve">Crisis </w:t>
             </w:r>
-            <w:commentRangeEnd w:id="20"/>
+            <w:commentRangeEnd w:id="25"/>
             <w:r>
               <w:rPr>
                 <w:rStyle w:val="CommentReference"/>
                 <w:rFonts w:ascii="Cambria" w:eastAsia="Cambria" w:hAnsi="Cambria" w:cs="Cambria"/>
                 <w:color w:val="auto"/>
               </w:rPr>
-              <w:commentReference w:id="20"/>
+              <w:commentReference w:id="25"/>
             </w:r>
             <w:r>
               <w:rPr>
@@ -16499,12 +16585,12 @@
       <w:r>
         <w:br w:type="page"/>
       </w:r>
-      <w:bookmarkStart w:id="21" w:name="_Toc42615794"/>
+      <w:bookmarkStart w:id="26" w:name="_Toc42615794"/>
       <w:r>
         <w:lastRenderedPageBreak/>
         <w:t>Recruitment</w:t>
       </w:r>
-      <w:bookmarkEnd w:id="21"/>
+      <w:bookmarkEnd w:id="26"/>
     </w:p>
     <w:p>
       <w:pPr>
@@ -16653,27 +16739,14 @@
         <w:pStyle w:val="Caption"/>
         <w:spacing w:after="0"/>
       </w:pPr>
-      <w:r>
-        <w:fldChar w:fldCharType="begin"/>
-      </w:r>
-      <w:r>
-        <w:instrText xml:space="preserve"> SEQ Figure \* ARABIC </w:instrText>
-      </w:r>
-      <w:r>
-        <w:fldChar w:fldCharType="separate"/>
-      </w:r>
-      <w:r>
-        <w:rPr>
-          <w:noProof/>
-        </w:rPr>
-        <w:t>1</w:t>
-      </w:r>
-      <w:r>
-        <w:rPr>
-          <w:noProof/>
-        </w:rPr>
-        <w:fldChar w:fldCharType="end"/>
-      </w:r>
+      <w:fldSimple w:instr=" SEQ Figure \* ARABIC ">
+        <w:r>
+          <w:rPr>
+            <w:noProof/>
+          </w:rPr>
+          <w:t>1</w:t>
+        </w:r>
+      </w:fldSimple>
       <w:r>
         <w:t xml:space="preserve">. Recruitment began on April 17, 2018 and ended </w:t>
       </w:r>
@@ -16692,27 +16765,14 @@
         <w:pStyle w:val="Caption"/>
         <w:spacing w:after="0"/>
       </w:pPr>
-      <w:r>
-        <w:fldChar w:fldCharType="begin"/>
-      </w:r>
-      <w:r>
-        <w:instrText xml:space="preserve"> SEQ Figure \* ARABIC </w:instrText>
-      </w:r>
-      <w:r>
-        <w:fldChar w:fldCharType="separate"/>
-      </w:r>
-      <w:r>
-        <w:rPr>
-          <w:noProof/>
-        </w:rPr>
-        <w:t>2</w:t>
-      </w:r>
-      <w:r>
-        <w:rPr>
-          <w:noProof/>
-        </w:rPr>
-        <w:fldChar w:fldCharType="end"/>
-      </w:r>
+      <w:fldSimple w:instr=" SEQ Figure \* ARABIC ">
+        <w:r>
+          <w:rPr>
+            <w:noProof/>
+          </w:rPr>
+          <w:t>2</w:t>
+        </w:r>
+      </w:fldSimple>
       <w:r>
         <w:t>. Graph does not include participants that screened out during baseline</w:t>
       </w:r>
@@ -17000,7 +17060,7 @@
 
 <file path=word/comments.xml><?xml version="1.0" encoding="utf-8"?>
 <w:comments xmlns:wpc="http://schemas.microsoft.com/office/word/2010/wordprocessingCanvas" xmlns:cx="http://schemas.microsoft.com/office/drawing/2014/chartex" xmlns:cx1="http://schemas.microsoft.com/office/drawing/2015/9/8/chartex" xmlns:cx2="http://schemas.microsoft.com/office/drawing/2015/10/21/chartex" xmlns:cx3="http://schemas.microsoft.com/office/drawing/2016/5/9/chartex" xmlns:cx4="http://schemas.microsoft.com/office/drawing/2016/5/10/chartex" xmlns:cx5="http://schemas.microsoft.com/office/drawing/2016/5/11/chartex" xmlns:cx6="http://schemas.microsoft.com/office/drawing/2016/5/12/chartex" xmlns:cx7="http://schemas.microsoft.com/office/drawing/2016/5/13/chartex" xmlns:cx8="http://schemas.microsoft.com/office/drawing/2016/5/14/chartex" xmlns:mc="http://schemas.openxmlformats.org/markup-compatibility/2006" xmlns:aink="http://schemas.microsoft.com/office/drawing/2016/ink" xmlns:am3d="http://schemas.microsoft.com/office/drawing/2017/model3d" xmlns:o="urn:schemas-microsoft-com:office:office" xmlns:r="http://schemas.openxmlformats.org/officeDocument/2006/relationships" xmlns:m="http://schemas.openxmlformats.org/officeDocument/2006/math" xmlns:v="urn:schemas-microsoft-com:vml" xmlns:wp14="http://schemas.microsoft.com/office/word/2010/wordprocessingDrawing" xmlns:wp="http://schemas.openxmlformats.org/drawingml/2006/wordprocessingDrawing" xmlns:w10="urn:schemas-microsoft-com:office:word" xmlns:w="http://schemas.openxmlformats.org/wordprocessingml/2006/main" xmlns:w14="http://schemas.microsoft.com/office/word/2010/wordml" xmlns:w15="http://schemas.microsoft.com/office/word/2012/wordml" xmlns:w16cex="http://schemas.microsoft.com/office/word/2018/wordml/cex" xmlns:w16cid="http://schemas.microsoft.com/office/word/2016/wordml/cid" xmlns:w16="http://schemas.microsoft.com/office/word/2018/wordml" xmlns:w16se="http://schemas.microsoft.com/office/word/2015/wordml/symex" xmlns:wpg="http://schemas.microsoft.com/office/word/2010/wordprocessingGroup" xmlns:wpi="http://schemas.microsoft.com/office/word/2010/wordprocessingInk" xmlns:wne="http://schemas.microsoft.com/office/word/2006/wordml" xmlns:wps="http://schemas.microsoft.com/office/word/2010/wordprocessingShape" mc:Ignorable="w14 w15 w16se w16cid w16 w16cex wp14">
-  <w:comment w:id="3" w:author="Author" w:initials="A">
+  <w:comment w:id="2" w:author="Author" w:initials="A">
     <w:p>
       <w:pPr>
         <w:pStyle w:val="CommentText"/>
@@ -17012,10 +17072,7 @@
         <w:annotationRef/>
       </w:r>
       <w:r>
-        <w:t>In QDS</w:t>
-      </w:r>
-      <w:r>
-        <w:t xml:space="preserve"> and Redcap</w:t>
+        <w:t>Make sure to say people screened instead of participants.</w:t>
       </w:r>
     </w:p>
   </w:comment>
@@ -17050,11 +17107,30 @@
         <w:annotationRef/>
       </w:r>
       <w:r>
+        <w:t>In QDS</w:t>
+      </w:r>
+      <w:r>
+        <w:t xml:space="preserve"> and Redcap</w:t>
+      </w:r>
+    </w:p>
+  </w:comment>
+  <w:comment w:id="6" w:author="Author" w:initials="A">
+    <w:p>
+      <w:pPr>
+        <w:pStyle w:val="CommentText"/>
+      </w:pPr>
+      <w:r>
+        <w:rPr>
+          <w:rStyle w:val="CommentReference"/>
+        </w:rPr>
+        <w:annotationRef/>
+      </w:r>
+      <w:r>
         <w:t>Combine these two categories</w:t>
       </w:r>
     </w:p>
   </w:comment>
-  <w:comment w:id="7" w:author="Author" w:initials="A">
+  <w:comment w:id="8" w:author="Author" w:initials="A">
     <w:p>
       <w:pPr>
         <w:pStyle w:val="CommentText"/>
@@ -17070,7 +17146,7 @@
       </w:r>
     </w:p>
   </w:comment>
-  <w:comment w:id="8" w:author="Author" w:initials="A">
+  <w:comment w:id="9" w:author="Author" w:initials="A">
     <w:p>
       <w:pPr>
         <w:pStyle w:val="CommentText"/>
@@ -17086,7 +17162,7 @@
       </w:r>
     </w:p>
   </w:comment>
-  <w:comment w:id="10" w:author="Author" w:initials="A">
+  <w:comment w:id="11" w:author="Author" w:initials="A">
     <w:p>
       <w:pPr>
         <w:pStyle w:val="CommentText"/>
@@ -17110,7 +17186,23 @@
       </w:r>
     </w:p>
   </w:comment>
-  <w:comment w:id="14" w:author="Author" w:initials="A">
+  <w:comment w:id="15" w:author="Author" w:initials="A">
+    <w:p>
+      <w:pPr>
+        <w:pStyle w:val="CommentText"/>
+      </w:pPr>
+      <w:r>
+        <w:rPr>
+          <w:rStyle w:val="CommentReference"/>
+        </w:rPr>
+        <w:annotationRef/>
+      </w:r>
+      <w:r>
+        <w:t>Can potentially pull from QDS and Redcap</w:t>
+      </w:r>
+    </w:p>
+  </w:comment>
+  <w:comment w:id="16" w:author="Author" w:initials="A">
     <w:p>
       <w:pPr>
         <w:pStyle w:val="CommentText"/>
@@ -17126,7 +17218,23 @@
       </w:r>
     </w:p>
   </w:comment>
-  <w:comment w:id="17" w:author="Author" w:initials="A">
+  <w:comment w:id="18" w:author="Author" w:initials="A">
+    <w:p>
+      <w:pPr>
+        <w:pStyle w:val="CommentText"/>
+      </w:pPr>
+      <w:r>
+        <w:rPr>
+          <w:rStyle w:val="CommentReference"/>
+        </w:rPr>
+        <w:annotationRef/>
+      </w:r>
+      <w:r>
+        <w:t>James tracked manually.</w:t>
+      </w:r>
+    </w:p>
+  </w:comment>
+  <w:comment w:id="20" w:author="Author" w:initials="A">
     <w:p>
       <w:pPr>
         <w:pStyle w:val="CommentText"/>
@@ -17171,7 +17279,42 @@
       </w:r>
     </w:p>
   </w:comment>
-  <w:comment w:id="20" w:author="Author" w:initials="A">
+  <w:comment w:id="22" w:author="Author" w:initials="A">
+    <w:p>
+      <w:pPr>
+        <w:pStyle w:val="CommentText"/>
+      </w:pPr>
+      <w:r>
+        <w:rPr>
+          <w:rStyle w:val="CommentReference"/>
+        </w:rPr>
+        <w:annotationRef/>
+      </w:r>
+      <w:r>
+        <w:t>Jenn sends Excel sheet.</w:t>
+      </w:r>
+    </w:p>
+  </w:comment>
+  <w:comment w:id="24" w:author="Author" w:initials="A">
+    <w:p>
+      <w:pPr>
+        <w:pStyle w:val="CommentText"/>
+      </w:pPr>
+      <w:r>
+        <w:rPr>
+          <w:rStyle w:val="CommentReference"/>
+        </w:rPr>
+        <w:annotationRef/>
+      </w:r>
+      <w:r>
+        <w:t xml:space="preserve">Translated from case note from the </w:t>
+      </w:r>
+      <w:r>
+        <w:t>Bridge.</w:t>
+      </w:r>
+    </w:p>
+  </w:comment>
+  <w:comment w:id="25" w:author="Author" w:initials="A">
     <w:p>
       <w:pPr>
         <w:pStyle w:val="CommentText"/>
@@ -17200,28 +17343,38 @@
 
 <file path=word/commentsExtended.xml><?xml version="1.0" encoding="utf-8"?>
 <w15:commentsEx xmlns:wpc="http://schemas.microsoft.com/office/word/2010/wordprocessingCanvas" xmlns:cx="http://schemas.microsoft.com/office/drawing/2014/chartex" xmlns:cx1="http://schemas.microsoft.com/office/drawing/2015/9/8/chartex" xmlns:cx2="http://schemas.microsoft.com/office/drawing/2015/10/21/chartex" xmlns:cx3="http://schemas.microsoft.com/office/drawing/2016/5/9/chartex" xmlns:cx4="http://schemas.microsoft.com/office/drawing/2016/5/10/chartex" xmlns:cx5="http://schemas.microsoft.com/office/drawing/2016/5/11/chartex" xmlns:cx6="http://schemas.microsoft.com/office/drawing/2016/5/12/chartex" xmlns:cx7="http://schemas.microsoft.com/office/drawing/2016/5/13/chartex" xmlns:cx8="http://schemas.microsoft.com/office/drawing/2016/5/14/chartex" xmlns:mc="http://schemas.openxmlformats.org/markup-compatibility/2006" xmlns:aink="http://schemas.microsoft.com/office/drawing/2016/ink" xmlns:am3d="http://schemas.microsoft.com/office/drawing/2017/model3d" xmlns:o="urn:schemas-microsoft-com:office:office" xmlns:r="http://schemas.openxmlformats.org/officeDocument/2006/relationships" xmlns:m="http://schemas.openxmlformats.org/officeDocument/2006/math" xmlns:v="urn:schemas-microsoft-com:vml" xmlns:wp14="http://schemas.microsoft.com/office/word/2010/wordprocessingDrawing" xmlns:wp="http://schemas.openxmlformats.org/drawingml/2006/wordprocessingDrawing" xmlns:w10="urn:schemas-microsoft-com:office:word" xmlns:w="http://schemas.openxmlformats.org/wordprocessingml/2006/main" xmlns:w14="http://schemas.microsoft.com/office/word/2010/wordml" xmlns:w15="http://schemas.microsoft.com/office/word/2012/wordml" xmlns:w16cex="http://schemas.microsoft.com/office/word/2018/wordml/cex" xmlns:w16cid="http://schemas.microsoft.com/office/word/2016/wordml/cid" xmlns:w16="http://schemas.microsoft.com/office/word/2018/wordml" xmlns:w16se="http://schemas.microsoft.com/office/word/2015/wordml/symex" xmlns:wpg="http://schemas.microsoft.com/office/word/2010/wordprocessingGroup" xmlns:wpi="http://schemas.microsoft.com/office/word/2010/wordprocessingInk" xmlns:wne="http://schemas.microsoft.com/office/word/2006/wordml" xmlns:wps="http://schemas.microsoft.com/office/word/2010/wordprocessingShape" mc:Ignorable="w14 w15 w16se w16cid w16 w16cex wp14">
+  <w15:commentEx w15:paraId="0ABE0305" w15:done="0"/>
   <w15:commentEx w15:paraId="2DFFBA3D" w15:done="0"/>
   <w15:commentEx w15:paraId="0B181C2D" w15:done="0"/>
   <w15:commentEx w15:paraId="6ED4AF18" w15:done="0"/>
   <w15:commentEx w15:paraId="01BF503E" w15:done="0"/>
   <w15:commentEx w15:paraId="57447C95" w15:done="0"/>
   <w15:commentEx w15:paraId="087F9BFB" w15:done="0"/>
+  <w15:commentEx w15:paraId="6E0DCCFC" w15:done="0"/>
   <w15:commentEx w15:paraId="5976B486" w15:done="0"/>
+  <w15:commentEx w15:paraId="30F1DA37" w15:done="0"/>
   <w15:commentEx w15:paraId="323FD0DB" w15:done="0"/>
+  <w15:commentEx w15:paraId="450123A0" w15:done="0"/>
+  <w15:commentEx w15:paraId="5EB05C5C" w15:done="0"/>
   <w15:commentEx w15:paraId="721B3FD9" w15:done="0"/>
 </w15:commentsEx>
 </file>
 
 <file path=word/commentsIds.xml><?xml version="1.0" encoding="utf-8"?>
 <w16cid:commentsIds xmlns:wpc="http://schemas.microsoft.com/office/word/2010/wordprocessingCanvas" xmlns:cx="http://schemas.microsoft.com/office/drawing/2014/chartex" xmlns:cx1="http://schemas.microsoft.com/office/drawing/2015/9/8/chartex" xmlns:cx2="http://schemas.microsoft.com/office/drawing/2015/10/21/chartex" xmlns:cx3="http://schemas.microsoft.com/office/drawing/2016/5/9/chartex" xmlns:cx4="http://schemas.microsoft.com/office/drawing/2016/5/10/chartex" xmlns:cx5="http://schemas.microsoft.com/office/drawing/2016/5/11/chartex" xmlns:cx6="http://schemas.microsoft.com/office/drawing/2016/5/12/chartex" xmlns:cx7="http://schemas.microsoft.com/office/drawing/2016/5/13/chartex" xmlns:cx8="http://schemas.microsoft.com/office/drawing/2016/5/14/chartex" xmlns:mc="http://schemas.openxmlformats.org/markup-compatibility/2006" xmlns:aink="http://schemas.microsoft.com/office/drawing/2016/ink" xmlns:am3d="http://schemas.microsoft.com/office/drawing/2017/model3d" xmlns:o="urn:schemas-microsoft-com:office:office" xmlns:r="http://schemas.openxmlformats.org/officeDocument/2006/relationships" xmlns:m="http://schemas.openxmlformats.org/officeDocument/2006/math" xmlns:v="urn:schemas-microsoft-com:vml" xmlns:wp14="http://schemas.microsoft.com/office/word/2010/wordprocessingDrawing" xmlns:wp="http://schemas.openxmlformats.org/drawingml/2006/wordprocessingDrawing" xmlns:w10="urn:schemas-microsoft-com:office:word" xmlns:w="http://schemas.openxmlformats.org/wordprocessingml/2006/main" xmlns:w14="http://schemas.microsoft.com/office/word/2010/wordml" xmlns:w15="http://schemas.microsoft.com/office/word/2012/wordml" xmlns:w16cex="http://schemas.microsoft.com/office/word/2018/wordml/cex" xmlns:w16cid="http://schemas.microsoft.com/office/word/2016/wordml/cid" xmlns:w16="http://schemas.microsoft.com/office/word/2018/wordml" xmlns:w16se="http://schemas.microsoft.com/office/word/2015/wordml/symex" xmlns:wpg="http://schemas.microsoft.com/office/word/2010/wordprocessingGroup" xmlns:wpi="http://schemas.microsoft.com/office/word/2010/wordprocessingInk" xmlns:wne="http://schemas.microsoft.com/office/word/2006/wordml" xmlns:wps="http://schemas.microsoft.com/office/word/2010/wordprocessingShape" mc:Ignorable="w14 w15 w16se w16cid w16 w16cex wp14">
+  <w16cid:commentId w16cid:paraId="0ABE0305" w16cid:durableId="238C49FA"/>
   <w16cid:commentId w16cid:paraId="2DFFBA3D" w16cid:durableId="23846C64"/>
   <w16cid:commentId w16cid:paraId="0B181C2D" w16cid:durableId="23846C6B"/>
   <w16cid:commentId w16cid:paraId="6ED4AF18" w16cid:durableId="23845C94"/>
   <w16cid:commentId w16cid:paraId="01BF503E" w16cid:durableId="23846C90"/>
   <w16cid:commentId w16cid:paraId="57447C95" w16cid:durableId="23846CA2"/>
   <w16cid:commentId w16cid:paraId="087F9BFB" w16cid:durableId="23845CCD"/>
+  <w16cid:commentId w16cid:paraId="6E0DCCFC" w16cid:durableId="238C4B03"/>
   <w16cid:commentId w16cid:paraId="5976B486" w16cid:durableId="23846D22"/>
+  <w16cid:commentId w16cid:paraId="30F1DA37" w16cid:durableId="238C4B24"/>
   <w16cid:commentId w16cid:paraId="323FD0DB" w16cid:durableId="23845FF6"/>
+  <w16cid:commentId w16cid:paraId="450123A0" w16cid:durableId="238C4B3B"/>
+  <w16cid:commentId w16cid:paraId="5EB05C5C" w16cid:durableId="238C4B50"/>
   <w16cid:commentId w16cid:paraId="721B3FD9" w16cid:durableId="238460DE"/>
 </w16cid:commentsIds>
 </file>
@@ -23539,7 +23692,7 @@
     <w:charset w:val="00"/>
     <w:family w:val="modern"/>
     <w:pitch w:val="fixed"/>
-    <w:sig w:usb0="E0002EFF" w:usb1="C0007843" w:usb2="00000009" w:usb3="00000000" w:csb0="000001FF" w:csb1="00000000"/>
+    <w:sig w:usb0="E0002AFF" w:usb1="C0007843" w:usb2="00000009" w:usb3="00000000" w:csb0="000001FF" w:csb1="00000000"/>
   </w:font>
   <w:font w:name="Times New Roman">
     <w:panose1 w:val="02020603050405020304"/>
@@ -23553,7 +23706,7 @@
     <w:charset w:val="02"/>
     <w:family w:val="decorative"/>
     <w:pitch w:val="variable"/>
-    <w:sig w:usb0="00000003" w:usb1="10000000" w:usb2="00000000" w:usb3="00000000" w:csb0="80000001" w:csb1="00000000"/>
+    <w:sig w:usb0="00000000" w:usb1="10000000" w:usb2="00000000" w:usb3="00000000" w:csb0="80000000" w:csb1="00000000"/>
   </w:font>
   <w:font w:name="Noto Sans Symbols">
     <w:altName w:val="Calibri"/>
@@ -23564,10 +23717,10 @@
   </w:font>
   <w:font w:name="Wingdings">
     <w:panose1 w:val="05000000000000000000"/>
-    <w:charset w:val="02"/>
+    <w:charset w:val="4D"/>
     <w:family w:val="decorative"/>
     <w:pitch w:val="variable"/>
-    <w:sig w:usb0="00000003" w:usb1="10000000" w:usb2="00000000" w:usb3="00000000" w:csb0="80000001" w:csb1="00000000"/>
+    <w:sig w:usb0="00000003" w:usb1="00000000" w:usb2="00000000" w:usb3="00000000" w:csb0="80000001" w:csb1="00000000"/>
   </w:font>
   <w:font w:name="Arial">
     <w:panose1 w:val="020B0604020202020204"/>
@@ -23584,7 +23737,6 @@
     <w:sig w:usb0="00000003" w:usb1="00000000" w:usb2="00000000" w:usb3="00000000" w:csb0="00000003" w:csb1="00000000"/>
   </w:font>
   <w:font w:name="Segoe UI">
-    <w:altName w:val="Arial"/>
     <w:panose1 w:val="020B0604020202020204"/>
     <w:charset w:val="00"/>
     <w:family w:val="swiss"/>
@@ -23596,7 +23748,7 @@
     <w:charset w:val="00"/>
     <w:family w:val="roman"/>
     <w:pitch w:val="variable"/>
-    <w:sig w:usb0="E00006FF" w:usb1="420024FF" w:usb2="02000000" w:usb3="00000000" w:csb0="0000019F" w:csb1="00000000"/>
+    <w:sig w:usb0="E00002FF" w:usb1="400004FF" w:usb2="00000000" w:usb3="00000000" w:csb0="0000019F" w:csb1="00000000"/>
   </w:font>
   <w:font w:name="Calibri">
     <w:panose1 w:val="020F0502020204030204"/>
@@ -23649,6 +23801,7 @@
     <w:rsid w:val="00C85FE7"/>
     <w:rsid w:val="00CD3B0A"/>
     <w:rsid w:val="00CD7C95"/>
+    <w:rsid w:val="00D0263A"/>
     <w:rsid w:val="00DB7AC3"/>
     <w:rsid w:val="00DC1E9E"/>
     <w:rsid w:val="00E37BD6"/>
@@ -24328,11 +24481,12 @@
 </file>
 
 <file path=customXml/item1.xml><?xml version="1.0" encoding="utf-8"?>
-<p:properties xmlns:p="http://schemas.microsoft.com/office/2006/metadata/properties" xmlns:xsi="http://www.w3.org/2001/XMLSchema-instance" xmlns:pc="http://schemas.microsoft.com/office/infopath/2007/PartnerControls">
-  <documentManagement>
-    <MediaServiceKeyPoints xmlns="71af3243-3dd4-4a8d-8c0d-dd76da1f02a5" xsi:nil="true"/>
-  </documentManagement>
-</p:properties>
+<?mso-contentType ?>
+<FormTemplates xmlns="http://schemas.microsoft.com/sharepoint/v3/contenttype/forms">
+  <Display>DocumentLibraryForm</Display>
+  <Edit>DocumentLibraryForm</Edit>
+  <New>DocumentLibraryForm</New>
+</FormTemplates>
 </file>
 
 <file path=customXml/item2.xml><?xml version="1.0" encoding="utf-8"?>
@@ -24340,12 +24494,11 @@
 </file>
 
 <file path=customXml/item3.xml><?xml version="1.0" encoding="utf-8"?>
-<?mso-contentType ?>
-<FormTemplates xmlns="http://schemas.microsoft.com/sharepoint/v3/contenttype/forms">
-  <Display>DocumentLibraryForm</Display>
-  <Edit>DocumentLibraryForm</Edit>
-  <New>DocumentLibraryForm</New>
-</FormTemplates>
+<p:properties xmlns:p="http://schemas.microsoft.com/office/2006/metadata/properties" xmlns:xsi="http://www.w3.org/2001/XMLSchema-instance" xmlns:pc="http://schemas.microsoft.com/office/infopath/2007/PartnerControls">
+  <documentManagement>
+    <MediaServiceKeyPoints xmlns="71af3243-3dd4-4a8d-8c0d-dd76da1f02a5" xsi:nil="true"/>
+  </documentManagement>
+</p:properties>
 </file>
 
 <file path=customXml/item4.xml><?xml version="1.0" encoding="utf-8"?>
@@ -24560,11 +24713,9 @@
 </file>
 
 <file path=customXml/itemProps1.xml><?xml version="1.0" encoding="utf-8"?>
-<ds:datastoreItem xmlns:ds="http://schemas.openxmlformats.org/officeDocument/2006/customXml" ds:itemID="{F2AE156F-FAD6-48D0-AB60-1722333C8362}">
+<ds:datastoreItem xmlns:ds="http://schemas.openxmlformats.org/officeDocument/2006/customXml" ds:itemID="{89E3B718-8B27-48AF-8E10-37ABDC429EC0}">
   <ds:schemaRefs>
-    <ds:schemaRef ds:uri="http://schemas.microsoft.com/office/2006/metadata/properties"/>
-    <ds:schemaRef ds:uri="http://schemas.microsoft.com/office/infopath/2007/PartnerControls"/>
-    <ds:schemaRef ds:uri="71af3243-3dd4-4a8d-8c0d-dd76da1f02a5"/>
+    <ds:schemaRef ds:uri="http://schemas.microsoft.com/sharepoint/v3/contenttype/forms"/>
   </ds:schemaRefs>
 </ds:datastoreItem>
 </file>
@@ -24578,9 +24729,11 @@
 </file>
 
 <file path=customXml/itemProps3.xml><?xml version="1.0" encoding="utf-8"?>
-<ds:datastoreItem xmlns:ds="http://schemas.openxmlformats.org/officeDocument/2006/customXml" ds:itemID="{89E3B718-8B27-48AF-8E10-37ABDC429EC0}">
+<ds:datastoreItem xmlns:ds="http://schemas.openxmlformats.org/officeDocument/2006/customXml" ds:itemID="{F2AE156F-FAD6-48D0-AB60-1722333C8362}">
   <ds:schemaRefs>
-    <ds:schemaRef ds:uri="http://schemas.microsoft.com/sharepoint/v3/contenttype/forms"/>
+    <ds:schemaRef ds:uri="http://schemas.microsoft.com/office/2006/metadata/properties"/>
+    <ds:schemaRef ds:uri="http://schemas.microsoft.com/office/infopath/2007/PartnerControls"/>
+    <ds:schemaRef ds:uri="71af3243-3dd4-4a8d-8c0d-dd76da1f02a5"/>
   </ds:schemaRefs>
 </ds:datastoreItem>
 </file>

</xml_diff>